<commit_message>
modifying design document and started writing project's plan (last heading main questions
</commit_message>
<xml_diff>
--- a/Project 02-Sports Community/LO-02/Design Document.docx
+++ b/Project 02-Sports Community/LO-02/Design Document.docx
@@ -234,9 +234,20 @@
               <w:p>
                 <w:pPr>
                   <w:ind w:left="0"/>
+                  <w:rPr>
+                    <w:sz w:val="18"/>
+                    <w:szCs w:val="18"/>
+                  </w:rPr>
                 </w:pPr>
                 <w:r>
-                  <w:t xml:space="preserve"> Simeon Markov</w:t>
+                  <w:t xml:space="preserve"> </w:t>
+                </w:r>
+                <w:r>
+                  <w:rPr>
+                    <w:sz w:val="18"/>
+                    <w:szCs w:val="18"/>
+                  </w:rPr>
+                  <w:t>Simeon Markov</w:t>
                 </w:r>
               </w:p>
               <w:p>
@@ -244,24 +255,46 @@
                   <w:ind w:left="0"/>
                 </w:pPr>
                 <w:r>
+                  <w:rPr>
+                    <w:sz w:val="18"/>
+                    <w:szCs w:val="18"/>
+                  </w:rPr>
                   <w:t xml:space="preserve"> Date: </w:t>
                 </w:r>
                 <w:r>
+                  <w:rPr>
+                    <w:sz w:val="18"/>
+                    <w:szCs w:val="18"/>
+                  </w:rPr>
                   <w:fldChar w:fldCharType="begin"/>
                 </w:r>
                 <w:r>
+                  <w:rPr>
+                    <w:sz w:val="18"/>
+                    <w:szCs w:val="18"/>
+                  </w:rPr>
                   <w:instrText xml:space="preserve"> DATE \@ "M/d/yyyy" </w:instrText>
                 </w:r>
                 <w:r>
+                  <w:rPr>
+                    <w:sz w:val="18"/>
+                    <w:szCs w:val="18"/>
+                  </w:rPr>
                   <w:fldChar w:fldCharType="separate"/>
                 </w:r>
                 <w:r>
                   <w:rPr>
                     <w:noProof/>
+                    <w:sz w:val="18"/>
+                    <w:szCs w:val="18"/>
                   </w:rPr>
-                  <w:t>10/2/2025</w:t>
+                  <w:t>10/3/2025</w:t>
                 </w:r>
                 <w:r>
+                  <w:rPr>
+                    <w:sz w:val="18"/>
+                    <w:szCs w:val="18"/>
+                  </w:rPr>
                   <w:fldChar w:fldCharType="end"/>
                 </w:r>
               </w:p>
@@ -345,24 +378,28 @@
     <w:p>
       <w:pPr>
         <w:rPr>
-          <w:sz w:val="20"/>
+          <w:sz w:val="22"/>
+          <w:szCs w:val="22"/>
         </w:rPr>
       </w:pPr>
       <w:r>
         <w:rPr>
-          <w:sz w:val="20"/>
+          <w:sz w:val="22"/>
+          <w:szCs w:val="22"/>
         </w:rPr>
         <w:t xml:space="preserve"> This section presents the initial design plan (incorporating principles, accessibility, </w:t>
       </w:r>
       <w:r>
         <w:rPr>
-          <w:sz w:val="20"/>
+          <w:sz w:val="22"/>
+          <w:szCs w:val="22"/>
         </w:rPr>
         <w:t>etc.</w:t>
       </w:r>
       <w:r>
         <w:rPr>
-          <w:sz w:val="20"/>
+          <w:sz w:val="22"/>
+          <w:szCs w:val="22"/>
         </w:rPr>
         <w:t>)</w:t>
       </w:r>
@@ -372,33 +409,24 @@
         <w:spacing w:line="360" w:lineRule="auto"/>
         <w:jc w:val="both"/>
         <w:rPr>
-          <w:sz w:val="20"/>
+          <w:sz w:val="22"/>
+          <w:szCs w:val="22"/>
         </w:rPr>
       </w:pPr>
       <w:r>
         <w:rPr>
-          <w:sz w:val="20"/>
+          <w:sz w:val="22"/>
+          <w:szCs w:val="22"/>
           <w:u w:val="single"/>
         </w:rPr>
         <w:t>User-Centric &amp; Action-Oriented:</w:t>
       </w:r>
       <w:r>
         <w:rPr>
-          <w:sz w:val="20"/>
+          <w:sz w:val="22"/>
+          <w:szCs w:val="22"/>
         </w:rPr>
-        <w:t xml:space="preserve"> The primary call-to-action (CTA) should always be "Find an Activity" or "Create an Event</w:t>
-      </w:r>
-      <w:r>
-        <w:rPr>
-          <w:sz w:val="20"/>
-        </w:rPr>
-        <w:t>/Post</w:t>
-      </w:r>
-      <w:r>
-        <w:rPr>
-          <w:sz w:val="20"/>
-        </w:rPr>
-        <w:t xml:space="preserve">." The design should guide users towards these goals. </w:t>
+        <w:t xml:space="preserve"> The primary call-to-action (CTA) should always be "Find an Activity" or "Create an Event/Post." The design should guide users towards these goals. </w:t>
       </w:r>
     </w:p>
     <w:p>
@@ -406,12 +434,14 @@
         <w:spacing w:line="360" w:lineRule="auto"/>
         <w:jc w:val="both"/>
         <w:rPr>
-          <w:sz w:val="20"/>
+          <w:sz w:val="22"/>
+          <w:szCs w:val="22"/>
         </w:rPr>
       </w:pPr>
       <w:r>
         <w:rPr>
-          <w:sz w:val="20"/>
+          <w:sz w:val="22"/>
+          <w:szCs w:val="22"/>
           <w:u w:val="single"/>
         </w:rPr>
         <w:t xml:space="preserve">Visual Hierarchy for </w:t>
@@ -419,7 +449,8 @@
       <w:proofErr w:type="spellStart"/>
       <w:r>
         <w:rPr>
-          <w:sz w:val="20"/>
+          <w:sz w:val="22"/>
+          <w:szCs w:val="22"/>
           <w:u w:val="single"/>
         </w:rPr>
         <w:t>Scannability</w:t>
@@ -427,46 +458,18 @@
       <w:proofErr w:type="spellEnd"/>
       <w:r>
         <w:rPr>
-          <w:sz w:val="20"/>
+          <w:sz w:val="22"/>
+          <w:szCs w:val="22"/>
           <w:u w:val="single"/>
         </w:rPr>
         <w:t>:</w:t>
       </w:r>
       <w:r>
         <w:rPr>
-          <w:sz w:val="20"/>
+          <w:sz w:val="22"/>
+          <w:szCs w:val="22"/>
         </w:rPr>
-        <w:t xml:space="preserve"> Us</w:t>
-      </w:r>
-      <w:r>
-        <w:rPr>
-          <w:sz w:val="20"/>
-        </w:rPr>
-        <w:t>ing</w:t>
-      </w:r>
-      <w:r>
-        <w:rPr>
-          <w:sz w:val="20"/>
-        </w:rPr>
-        <w:t xml:space="preserve"> clear typography, contrasting colors, and ample white space to </w:t>
-      </w:r>
-      <w:r>
-        <w:rPr>
-          <w:sz w:val="20"/>
-        </w:rPr>
-        <w:t xml:space="preserve">make scanning </w:t>
-      </w:r>
-      <w:r>
-        <w:rPr>
-          <w:sz w:val="20"/>
-        </w:rPr>
-        <w:t>easy</w:t>
-      </w:r>
-      <w:r>
-        <w:rPr>
-          <w:sz w:val="20"/>
-        </w:rPr>
-        <w:t>.</w:t>
+        <w:t xml:space="preserve"> Using clear typography, contrasting colors, and ample white space to make scanning easy.</w:t>
       </w:r>
     </w:p>
     <w:p>
@@ -474,71 +477,40 @@
         <w:spacing w:line="360" w:lineRule="auto"/>
         <w:jc w:val="both"/>
         <w:rPr>
-          <w:sz w:val="20"/>
+          <w:sz w:val="22"/>
+          <w:szCs w:val="22"/>
         </w:rPr>
       </w:pPr>
       <w:r>
         <w:rPr>
-          <w:sz w:val="20"/>
+          <w:sz w:val="22"/>
+          <w:szCs w:val="22"/>
           <w:u w:val="single"/>
         </w:rPr>
         <w:t>Personalization from the Start:</w:t>
       </w:r>
       <w:r>
         <w:rPr>
-          <w:sz w:val="20"/>
+          <w:sz w:val="22"/>
+          <w:szCs w:val="22"/>
         </w:rPr>
-        <w:t xml:space="preserve"> The</w:t>
-      </w:r>
-      <w:r>
-        <w:rPr>
-          <w:sz w:val="20"/>
-        </w:rPr>
-        <w:t xml:space="preserve"> home page</w:t>
-      </w:r>
-      <w:r>
-        <w:rPr>
-          <w:sz w:val="20"/>
-        </w:rPr>
-        <w:t xml:space="preserve"> should </w:t>
-      </w:r>
-      <w:r>
-        <w:rPr>
-          <w:sz w:val="20"/>
-        </w:rPr>
-        <w:t xml:space="preserve">display </w:t>
-      </w:r>
-      <w:r>
-        <w:rPr>
-          <w:sz w:val="20"/>
-        </w:rPr>
-        <w:t>relevant, personalized feed</w:t>
-      </w:r>
-      <w:r>
-        <w:rPr>
-          <w:sz w:val="20"/>
-        </w:rPr>
-        <w:t xml:space="preserve">s, </w:t>
+        <w:t xml:space="preserve"> The home page should display relevant, personalized feeds, </w:t>
       </w:r>
       <w:proofErr w:type="gramStart"/>
       <w:r>
         <w:rPr>
-          <w:sz w:val="20"/>
+          <w:sz w:val="22"/>
+          <w:szCs w:val="22"/>
         </w:rPr>
         <w:t>joined</w:t>
       </w:r>
       <w:proofErr w:type="gramEnd"/>
       <w:r>
         <w:rPr>
-          <w:sz w:val="20"/>
+          <w:sz w:val="22"/>
+          <w:szCs w:val="22"/>
         </w:rPr>
-        <w:t xml:space="preserve"> groups and following</w:t>
-      </w:r>
-      <w:r>
-        <w:rPr>
-          <w:sz w:val="20"/>
-        </w:rPr>
-        <w:t>.</w:t>
+        <w:t xml:space="preserve"> groups and following.</w:t>
       </w:r>
     </w:p>
     <w:p>
@@ -546,39 +518,24 @@
         <w:spacing w:line="360" w:lineRule="auto"/>
         <w:jc w:val="both"/>
         <w:rPr>
-          <w:sz w:val="20"/>
+          <w:sz w:val="22"/>
+          <w:szCs w:val="22"/>
         </w:rPr>
       </w:pPr>
       <w:r>
         <w:rPr>
-          <w:sz w:val="20"/>
+          <w:sz w:val="22"/>
+          <w:szCs w:val="22"/>
           <w:u w:val="single"/>
         </w:rPr>
         <w:t>Consistent &amp; Intuitive Navigation:</w:t>
       </w:r>
       <w:r>
         <w:rPr>
-          <w:sz w:val="20"/>
+          <w:sz w:val="22"/>
+          <w:szCs w:val="22"/>
         </w:rPr>
-        <w:t xml:space="preserve"> </w:t>
-      </w:r>
-      <w:r>
-        <w:rPr>
-          <w:sz w:val="20"/>
-        </w:rPr>
-        <w:t>S</w:t>
-      </w:r>
-      <w:r>
-        <w:rPr>
-          <w:sz w:val="20"/>
-        </w:rPr>
-        <w:t>tandard bottom navigation bar (on mobile)</w:t>
-      </w:r>
-      <w:r>
-        <w:rPr>
-          <w:sz w:val="20"/>
-        </w:rPr>
-        <w:t>.</w:t>
+        <w:t xml:space="preserve"> Standard bottom navigation bar (on mobile).</w:t>
       </w:r>
     </w:p>
     <w:p>
@@ -586,45 +543,24 @@
         <w:spacing w:line="360" w:lineRule="auto"/>
         <w:jc w:val="both"/>
         <w:rPr>
-          <w:sz w:val="20"/>
+          <w:sz w:val="22"/>
+          <w:szCs w:val="22"/>
         </w:rPr>
       </w:pPr>
       <w:r>
         <w:rPr>
-          <w:sz w:val="20"/>
+          <w:sz w:val="22"/>
+          <w:szCs w:val="22"/>
           <w:u w:val="single"/>
         </w:rPr>
         <w:t>Design for Trust &amp; Safety:</w:t>
       </w:r>
       <w:r>
         <w:rPr>
-          <w:sz w:val="20"/>
+          <w:sz w:val="22"/>
+          <w:szCs w:val="22"/>
         </w:rPr>
-        <w:t xml:space="preserve"> Us</w:t>
-      </w:r>
-      <w:r>
-        <w:rPr>
-          <w:sz w:val="20"/>
-        </w:rPr>
-        <w:t>ing</w:t>
-      </w:r>
-      <w:r>
-        <w:rPr>
-          <w:sz w:val="20"/>
-        </w:rPr>
-        <w:t xml:space="preserve"> real names and photos for profiles where possible. Includ</w:t>
-      </w:r>
-      <w:r>
-        <w:rPr>
-          <w:sz w:val="20"/>
-        </w:rPr>
-        <w:t>ing</w:t>
-      </w:r>
-      <w:r>
-        <w:rPr>
-          <w:sz w:val="20"/>
-        </w:rPr>
-        <w:t xml:space="preserve"> a clear rating/review system for users and events.</w:t>
+        <w:t xml:space="preserve"> Using real names and photos for profiles where possible. Including a clear rating/review system for users and events.</w:t>
       </w:r>
     </w:p>
     <w:p>
@@ -632,57 +568,31 @@
         <w:spacing w:line="360" w:lineRule="auto"/>
         <w:jc w:val="both"/>
         <w:rPr>
-          <w:sz w:val="20"/>
+          <w:sz w:val="22"/>
+          <w:szCs w:val="22"/>
         </w:rPr>
       </w:pPr>
       <w:r>
         <w:rPr>
-          <w:sz w:val="20"/>
+          <w:sz w:val="22"/>
+          <w:szCs w:val="22"/>
           <w:u w:val="single"/>
         </w:rPr>
+        <w:lastRenderedPageBreak/>
         <w:t>Accessibility-First:</w:t>
       </w:r>
       <w:r>
         <w:rPr>
-          <w:sz w:val="20"/>
+          <w:sz w:val="22"/>
+          <w:szCs w:val="22"/>
         </w:rPr>
-        <w:t xml:space="preserve"> </w:t>
+        <w:t xml:space="preserve"> Sufficient color contrast, alt-text for all images.</w:t>
       </w:r>
-      <w:r>
-        <w:rPr>
-          <w:sz w:val="20"/>
-        </w:rPr>
-        <w:t>S</w:t>
-      </w:r>
-      <w:r>
-        <w:rPr>
-          <w:sz w:val="20"/>
-        </w:rPr>
-        <w:t>ufficient color contrast</w:t>
-      </w:r>
-      <w:r>
-        <w:rPr>
-          <w:sz w:val="20"/>
-        </w:rPr>
-        <w:t>,</w:t>
-      </w:r>
-      <w:r>
-        <w:rPr>
-          <w:sz w:val="20"/>
-        </w:rPr>
-        <w:t xml:space="preserve"> alt-text for all images.</w:t>
-      </w:r>
-    </w:p>
-    <w:p>
-      <w:pPr>
-        <w:spacing w:after="0"/>
-      </w:pPr>
       <w:r>
         <w:rPr>
           <w:noProof/>
           <w:lang w:val="en-AU" w:eastAsia="en-AU"/>
         </w:rPr>
-        <w:lastRenderedPageBreak/>
         <mc:AlternateContent>
           <mc:Choice Requires="wps">
             <w:drawing>
@@ -918,22 +828,9 @@
       <w:pPr>
         <w:pStyle w:val="Heading1"/>
       </w:pPr>
-      <w:sdt>
-        <w:sdtPr>
-          <w:id w:val="-948152304"/>
-          <w:placeholder>
-            <w:docPart w:val="53FE11BADC174ACC9B8FDD2ED59C50F2"/>
-          </w:placeholder>
-          <w:temporary/>
-          <w:showingPlcHdr/>
-          <w15:appearance w15:val="hidden"/>
-        </w:sdtPr>
-        <w:sdtContent>
-          <w:r>
-            <w:t>Engagement resources</w:t>
-          </w:r>
-        </w:sdtContent>
-      </w:sdt>
+      <w:r>
+        <w:t xml:space="preserve"> Wireframing</w:t>
+      </w:r>
     </w:p>
     <w:tbl>
       <w:tblPr>
@@ -1185,26 +1082,18 @@
               <w:pStyle w:val="TipText"/>
               <w:cnfStyle w:val="000000000000" w:firstRow="0" w:lastRow="0" w:firstColumn="0" w:lastColumn="0" w:oddVBand="0" w:evenVBand="0" w:oddHBand="0" w:evenHBand="0" w:firstRowFirstColumn="0" w:firstRowLastColumn="0" w:lastRowFirstColumn="0" w:lastRowLastColumn="0"/>
             </w:pPr>
-            <w:sdt>
-              <w:sdtPr>
-                <w:id w:val="-437443754"/>
-                <w:placeholder>
-                  <w:docPart w:val="3297135A5CE0E4429BD29B87DAA2872C"/>
-                </w:placeholder>
-                <w:temporary/>
-                <w:showingPlcHdr/>
-                <w15:appearance w15:val="hidden"/>
-              </w:sdtPr>
-              <w:sdtContent>
-                <w:r>
-                  <w:t>List names of resources and any key information about each.</w:t>
-                </w:r>
-              </w:sdtContent>
-            </w:sdt>
+            <w:r>
+              <w:t xml:space="preserve"> For the wireframing of the different pages, Figma was used.</w:t>
+            </w:r>
           </w:p>
         </w:tc>
       </w:tr>
     </w:tbl>
+    <w:p>
+      <w:r>
+        <w:t xml:space="preserve"> </w:t>
+      </w:r>
+    </w:p>
     <w:p/>
     <w:p>
       <w:pPr>
@@ -6378,6 +6267,7 @@
   <w:style w:type="character" w:default="1" w:styleId="DefaultParagraphFont">
     <w:name w:val="Default Paragraph Font"/>
     <w:uiPriority w:val="1"/>
+    <w:semiHidden/>
     <w:unhideWhenUsed/>
   </w:style>
   <w:style w:type="table" w:default="1" w:styleId="TableNormal">
@@ -7124,32 +7014,6 @@
   <w:docParts>
     <w:docPart>
       <w:docPartPr>
-        <w:name w:val="3297135A5CE0E4429BD29B87DAA2872C"/>
-        <w:category>
-          <w:name w:val="General"/>
-          <w:gallery w:val="placeholder"/>
-        </w:category>
-        <w:types>
-          <w:type w:val="bbPlcHdr"/>
-        </w:types>
-        <w:behaviors>
-          <w:behavior w:val="content"/>
-        </w:behaviors>
-        <w:guid w:val="{0511F582-E3F6-3E49-AA8D-3081ABF76AE7}"/>
-      </w:docPartPr>
-      <w:docPartBody>
-        <w:p>
-          <w:pPr>
-            <w:pStyle w:val="3297135A5CE0E4429BD29B87DAA2872C"/>
-          </w:pPr>
-          <w:r>
-            <w:t>List names of resources and any key information about each.</w:t>
-          </w:r>
-        </w:p>
-      </w:docPartBody>
-    </w:docPart>
-    <w:docPart>
-      <w:docPartPr>
         <w:name w:val="0ADBDF10E7C5664FB4B6A105A62A4A5B"/>
         <w:category>
           <w:name w:val="General"/>
@@ -7981,6 +7845,10 @@
             <w:t>Statement of work</w:t>
           </w:r>
         </w:p>
+        <w:bookmarkStart w:id="0" w:name="OLE_LINK3"/>
+        <w:bookmarkStart w:id="1" w:name="OLE_LINK4"/>
+        <w:bookmarkEnd w:id="0"/>
+        <w:bookmarkEnd w:id="1"/>
       </w:docPartBody>
     </w:docPart>
     <w:docPart>
@@ -8005,10 +7873,6 @@
               <w:color w:val="0F4761" w:themeColor="accent1" w:themeShade="BF"/>
             </w:rPr>
           </w:pPr>
-          <w:bookmarkStart w:id="0" w:name="OLE_LINK3"/>
-          <w:bookmarkStart w:id="1" w:name="OLE_LINK4"/>
-          <w:bookmarkEnd w:id="0"/>
-          <w:bookmarkEnd w:id="1"/>
           <w:r>
             <w:rPr>
               <w:color w:val="0F4761" w:themeColor="accent1" w:themeShade="BF"/>
@@ -8025,29 +7889,6 @@
               <w:color w:val="0F4761" w:themeColor="accent1" w:themeShade="BF"/>
             </w:rPr>
             <w:t>Albany, NY 76543</w:t>
-          </w:r>
-        </w:p>
-      </w:docPartBody>
-    </w:docPart>
-    <w:docPart>
-      <w:docPartPr>
-        <w:name w:val="53FE11BADC174ACC9B8FDD2ED59C50F2"/>
-        <w:category>
-          <w:name w:val="General"/>
-          <w:gallery w:val="placeholder"/>
-        </w:category>
-        <w:types>
-          <w:type w:val="bbPlcHdr"/>
-        </w:types>
-        <w:behaviors>
-          <w:behavior w:val="content"/>
-        </w:behaviors>
-        <w:guid w:val="{9C1A8E53-3F60-4877-A6C6-145EC90A311C}"/>
-      </w:docPartPr>
-      <w:docPartBody>
-        <w:p>
-          <w:r>
-            <w:t>Engagement resources</w:t>
           </w:r>
         </w:p>
       </w:docPartBody>
@@ -8955,6 +8796,7 @@
     <w:rsid w:val="000F63BA"/>
     <w:rsid w:val="00204011"/>
     <w:rsid w:val="00257531"/>
+    <w:rsid w:val="00265E7A"/>
     <w:rsid w:val="0038765F"/>
     <w:rsid w:val="003D2F17"/>
     <w:rsid w:val="00421C4B"/>
@@ -8963,12 +8805,15 @@
     <w:rsid w:val="006D5EA8"/>
     <w:rsid w:val="007A56BC"/>
     <w:rsid w:val="00836658"/>
+    <w:rsid w:val="0088186F"/>
     <w:rsid w:val="00901B95"/>
     <w:rsid w:val="009E00D3"/>
     <w:rsid w:val="00AB16F9"/>
     <w:rsid w:val="00B91030"/>
     <w:rsid w:val="00CA1183"/>
+    <w:rsid w:val="00CF291C"/>
     <w:rsid w:val="00E35ED6"/>
+    <w:rsid w:val="00ED067D"/>
     <w:rsid w:val="00F67C59"/>
     <w:rsid w:val="00FC4291"/>
   </w:rsids>
@@ -10217,6 +10062,35 @@
 </file>
 
 <file path=customXml/item2.xml><?xml version="1.0" encoding="utf-8"?>
+<p:properties xmlns:p="http://schemas.microsoft.com/office/2006/metadata/properties" xmlns:xsi="http://www.w3.org/2001/XMLSchema-instance" xmlns:pc="http://schemas.microsoft.com/office/infopath/2007/PartnerControls">
+  <documentManagement>
+    <MediaServiceKeyPoints xmlns="71af3243-3dd4-4a8d-8c0d-dd76da1f02a5" xsi:nil="true"/>
+    <Background xmlns="71af3243-3dd4-4a8d-8c0d-dd76da1f02a5">false</Background>
+    <Status xmlns="71af3243-3dd4-4a8d-8c0d-dd76da1f02a5">Not started</Status>
+    <TaxCatchAll xmlns="230e9df3-be65-4c73-a93b-d1236ebd677e" xsi:nil="true"/>
+    <ImageTagsTaxHTField xmlns="71af3243-3dd4-4a8d-8c0d-dd76da1f02a5">
+      <Terms xmlns="http://schemas.microsoft.com/office/infopath/2007/PartnerControls"/>
+    </ImageTagsTaxHTField>
+    <Image xmlns="71af3243-3dd4-4a8d-8c0d-dd76da1f02a5">
+      <Url xsi:nil="true"/>
+      <Description xsi:nil="true"/>
+    </Image>
+    <_ip_UnifiedCompliancePolicyUIAction xmlns="http://schemas.microsoft.com/sharepoint/v3" xsi:nil="true"/>
+    <_ip_UnifiedCompliancePolicyProperties xmlns="http://schemas.microsoft.com/sharepoint/v3" xsi:nil="true"/>
+  </documentManagement>
+</p:properties>
+</file>
+
+<file path=customXml/item3.xml><?xml version="1.0" encoding="utf-8"?>
+<?mso-contentType ?>
+<FormTemplates xmlns="http://schemas.microsoft.com/sharepoint/v3/contenttype/forms">
+  <Display>DocumentLibraryForm</Display>
+  <Edit>DocumentLibraryForm</Edit>
+  <New>DocumentLibraryForm</New>
+</FormTemplates>
+</file>
+
+<file path=customXml/item4.xml><?xml version="1.0" encoding="utf-8"?>
 <ct:contentTypeSchema xmlns:ct="http://schemas.microsoft.com/office/2006/metadata/contentType" xmlns:ma="http://schemas.microsoft.com/office/2006/metadata/properties/metaAttributes" ct:_="" ma:_="" ma:contentTypeName="Document" ma:contentTypeID="0x01010079F111ED35F8CC479449609E8A0923A6" ma:contentTypeVersion="28" ma:contentTypeDescription="Create a new document." ma:contentTypeScope="" ma:versionID="60f5a4f2d2b0abadcf532d48ebf9cb71">
   <xsd:schema xmlns:xsd="http://www.w3.org/2001/XMLSchema" xmlns:xs="http://www.w3.org/2001/XMLSchema" xmlns:p="http://schemas.microsoft.com/office/2006/metadata/properties" xmlns:ns1="http://schemas.microsoft.com/sharepoint/v3" xmlns:ns2="71af3243-3dd4-4a8d-8c0d-dd76da1f02a5" xmlns:ns3="16c05727-aa75-4e4a-9b5f-8a80a1165891" xmlns:ns4="230e9df3-be65-4c73-a93b-d1236ebd677e" targetNamespace="http://schemas.microsoft.com/office/2006/metadata/properties" ma:root="true" ma:fieldsID="7dd78129e6a1811f84807ad11c651531" ns1:_="" ns2:_="" ns3:_="" ns4:_="">
     <xsd:import namespace="http://schemas.microsoft.com/sharepoint/v3"/>
@@ -10528,35 +10402,6 @@
 </ct:contentTypeSchema>
 </file>
 
-<file path=customXml/item3.xml><?xml version="1.0" encoding="utf-8"?>
-<p:properties xmlns:p="http://schemas.microsoft.com/office/2006/metadata/properties" xmlns:xsi="http://www.w3.org/2001/XMLSchema-instance" xmlns:pc="http://schemas.microsoft.com/office/infopath/2007/PartnerControls">
-  <documentManagement>
-    <MediaServiceKeyPoints xmlns="71af3243-3dd4-4a8d-8c0d-dd76da1f02a5" xsi:nil="true"/>
-    <Background xmlns="71af3243-3dd4-4a8d-8c0d-dd76da1f02a5">false</Background>
-    <Status xmlns="71af3243-3dd4-4a8d-8c0d-dd76da1f02a5">Not started</Status>
-    <TaxCatchAll xmlns="230e9df3-be65-4c73-a93b-d1236ebd677e" xsi:nil="true"/>
-    <ImageTagsTaxHTField xmlns="71af3243-3dd4-4a8d-8c0d-dd76da1f02a5">
-      <Terms xmlns="http://schemas.microsoft.com/office/infopath/2007/PartnerControls"/>
-    </ImageTagsTaxHTField>
-    <Image xmlns="71af3243-3dd4-4a8d-8c0d-dd76da1f02a5">
-      <Url xsi:nil="true"/>
-      <Description xsi:nil="true"/>
-    </Image>
-    <_ip_UnifiedCompliancePolicyUIAction xmlns="http://schemas.microsoft.com/sharepoint/v3" xsi:nil="true"/>
-    <_ip_UnifiedCompliancePolicyProperties xmlns="http://schemas.microsoft.com/sharepoint/v3" xsi:nil="true"/>
-  </documentManagement>
-</p:properties>
-</file>
-
-<file path=customXml/item4.xml><?xml version="1.0" encoding="utf-8"?>
-<?mso-contentType ?>
-<FormTemplates xmlns="http://schemas.microsoft.com/sharepoint/v3/contenttype/forms">
-  <Display>DocumentLibraryForm</Display>
-  <Edit>DocumentLibraryForm</Edit>
-  <New>DocumentLibraryForm</New>
-</FormTemplates>
-</file>
-
 <file path=customXml/itemProps1.xml><?xml version="1.0" encoding="utf-8"?>
 <ds:datastoreItem xmlns:ds="http://schemas.openxmlformats.org/officeDocument/2006/customXml" ds:itemID="{55AF091B-3C7A-41E3-B477-F2FDAA23CFDA}">
   <ds:schemaRefs>
@@ -10566,6 +10411,26 @@
 </file>
 
 <file path=customXml/itemProps2.xml><?xml version="1.0" encoding="utf-8"?>
+<ds:datastoreItem xmlns:ds="http://schemas.openxmlformats.org/officeDocument/2006/customXml" ds:itemID="{F7239F4F-27EB-4A80-8CE5-BF1EA19683CE}">
+  <ds:schemaRefs>
+    <ds:schemaRef ds:uri="http://schemas.microsoft.com/office/2006/metadata/properties"/>
+    <ds:schemaRef ds:uri="http://schemas.microsoft.com/office/infopath/2007/PartnerControls"/>
+    <ds:schemaRef ds:uri="71af3243-3dd4-4a8d-8c0d-dd76da1f02a5"/>
+    <ds:schemaRef ds:uri="230e9df3-be65-4c73-a93b-d1236ebd677e"/>
+    <ds:schemaRef ds:uri="http://schemas.microsoft.com/sharepoint/v3"/>
+  </ds:schemaRefs>
+</ds:datastoreItem>
+</file>
+
+<file path=customXml/itemProps3.xml><?xml version="1.0" encoding="utf-8"?>
+<ds:datastoreItem xmlns:ds="http://schemas.openxmlformats.org/officeDocument/2006/customXml" ds:itemID="{2FBD6599-519E-44C2-A2FB-2D4745129AAF}">
+  <ds:schemaRefs>
+    <ds:schemaRef ds:uri="http://schemas.microsoft.com/sharepoint/v3/contenttype/forms"/>
+  </ds:schemaRefs>
+</ds:datastoreItem>
+</file>
+
+<file path=customXml/itemProps4.xml><?xml version="1.0" encoding="utf-8"?>
 <ds:datastoreItem xmlns:ds="http://schemas.openxmlformats.org/officeDocument/2006/customXml" ds:itemID="{E9D74BC6-454C-43B8-92F3-7C56E15E7E8F}">
   <ds:schemaRefs>
     <ds:schemaRef ds:uri="http://schemas.microsoft.com/office/2006/metadata/contentType"/>
@@ -10586,26 +10451,6 @@
 </ds:datastoreItem>
 </file>
 
-<file path=customXml/itemProps3.xml><?xml version="1.0" encoding="utf-8"?>
-<ds:datastoreItem xmlns:ds="http://schemas.openxmlformats.org/officeDocument/2006/customXml" ds:itemID="{F7239F4F-27EB-4A80-8CE5-BF1EA19683CE}">
-  <ds:schemaRefs>
-    <ds:schemaRef ds:uri="http://schemas.microsoft.com/office/2006/metadata/properties"/>
-    <ds:schemaRef ds:uri="http://schemas.microsoft.com/office/infopath/2007/PartnerControls"/>
-    <ds:schemaRef ds:uri="71af3243-3dd4-4a8d-8c0d-dd76da1f02a5"/>
-    <ds:schemaRef ds:uri="230e9df3-be65-4c73-a93b-d1236ebd677e"/>
-    <ds:schemaRef ds:uri="http://schemas.microsoft.com/sharepoint/v3"/>
-  </ds:schemaRefs>
-</ds:datastoreItem>
-</file>
-
-<file path=customXml/itemProps4.xml><?xml version="1.0" encoding="utf-8"?>
-<ds:datastoreItem xmlns:ds="http://schemas.openxmlformats.org/officeDocument/2006/customXml" ds:itemID="{2FBD6599-519E-44C2-A2FB-2D4745129AAF}">
-  <ds:schemaRefs>
-    <ds:schemaRef ds:uri="http://schemas.microsoft.com/sharepoint/v3/contenttype/forms"/>
-  </ds:schemaRefs>
-</ds:datastoreItem>
-</file>
-
 <file path=docMetadata/LabelInfo.xml><?xml version="1.0" encoding="utf-8"?>
 <clbl:labelList xmlns:clbl="http://schemas.microsoft.com/office/2020/mipLabelMetadata"/>
 </file>
</xml_diff>